<commit_message>
Optimizing the code structure
Optimizing the code structure
</commit_message>
<xml_diff>
--- a/主驾驶车策划案.docx
+++ b/主驾驶车策划案.docx
@@ -185,12 +185,14 @@
         </w:rPr>
         <w:t>红绿灯等，</w:t>
       </w:r>
+      <w:proofErr w:type="spellStart"/>
       <w:r>
         <w:rPr>
           <w:rFonts w:hint="eastAsia"/>
         </w:rPr>
         <w:t>ai</w:t>
       </w:r>
+      <w:proofErr w:type="spellEnd"/>
       <w:r>
         <w:rPr>
           <w:rFonts w:hint="eastAsia"/>
@@ -253,13 +255,27 @@
         <w:rPr>
           <w:rFonts w:hint="eastAsia"/>
         </w:rPr>
-        <w:t>（安卓端</w:t>
-      </w:r>
-      <w:r>
-        <w:rPr>
-          <w:rFonts w:hint="eastAsia"/>
-        </w:rPr>
-        <w:t>独立项目</w:t>
+        <w:t>（</w:t>
+      </w:r>
+      <w:proofErr w:type="gramStart"/>
+      <w:r>
+        <w:rPr>
+          <w:rFonts w:hint="eastAsia"/>
+        </w:rPr>
+        <w:t>安卓端</w:t>
+      </w:r>
+      <w:r>
+        <w:rPr>
+          <w:rFonts w:hint="eastAsia"/>
+        </w:rPr>
+        <w:t>独立</w:t>
+      </w:r>
+      <w:proofErr w:type="gramEnd"/>
+      <w:r>
+        <w:rPr>
+          <w:rFonts w:hint="eastAsia"/>
+        </w:rPr>
+        <w:t>项目</w:t>
       </w:r>
       <w:r>
         <w:rPr>
@@ -291,22 +307,45 @@
           <w:rFonts w:hint="eastAsia"/>
           <w:color w:val="FF0000"/>
         </w:rPr>
-        <w:t>（安卓端独立项目）</w:t>
-      </w:r>
-    </w:p>
-    <w:p>
-      <w:pPr>
-        <w:rPr>
+        <w:t>（</w:t>
+      </w:r>
+      <w:proofErr w:type="gramStart"/>
+      <w:r>
+        <w:rPr>
+          <w:rFonts w:hint="eastAsia"/>
           <w:color w:val="FF0000"/>
         </w:rPr>
-      </w:pPr>
-      <w:r>
-        <w:rPr>
+        <w:t>安卓端独立</w:t>
+      </w:r>
+      <w:proofErr w:type="gramEnd"/>
+      <w:r>
+        <w:rPr>
+          <w:rFonts w:hint="eastAsia"/>
           <w:color w:val="FF0000"/>
         </w:rPr>
-        <w:tab/>
+        <w:t>项目）</w:t>
+      </w:r>
+    </w:p>
+    <w:p>
+      <w:pPr>
+        <w:rPr>
+          <w:color w:val="FF0000"/>
+        </w:rPr>
+      </w:pPr>
+      <w:r>
+        <w:rPr>
+          <w:color w:val="FF0000"/>
+        </w:rPr>
+        <w:tab/>
+      </w:r>
+      <w:proofErr w:type="spellStart"/>
+      <w:r>
+        <w:rPr>
+          <w:color w:val="FF0000"/>
+        </w:rPr>
         <w:t>carservice</w:t>
       </w:r>
+      <w:proofErr w:type="spellEnd"/>
       <w:r>
         <w:rPr>
           <w:rFonts w:hint="eastAsia"/>
@@ -314,18 +353,27 @@
         </w:rPr>
         <w:t>（</w:t>
       </w:r>
+      <w:proofErr w:type="gramStart"/>
       <w:r>
         <w:rPr>
           <w:rFonts w:hint="eastAsia"/>
           <w:color w:val="FF0000"/>
         </w:rPr>
-        <w:t>安卓端独立项目</w:t>
-      </w:r>
+        <w:t>安卓端独立</w:t>
+      </w:r>
+      <w:proofErr w:type="gramEnd"/>
       <w:r>
         <w:rPr>
           <w:rFonts w:hint="eastAsia"/>
           <w:color w:val="FF0000"/>
         </w:rPr>
+        <w:t>项目</w:t>
+      </w:r>
+      <w:r>
+        <w:rPr>
+          <w:rFonts w:hint="eastAsia"/>
+          <w:color w:val="FF0000"/>
+        </w:rPr>
         <w:t>）</w:t>
       </w:r>
     </w:p>
@@ -475,7 +523,15 @@
         <w:tab/>
       </w:r>
       <w:r>
-        <w:t>低速怠速速度</w:t>
+        <w:t>低速</w:t>
+      </w:r>
+      <w:proofErr w:type="gramStart"/>
+      <w:r>
+        <w:t>怠</w:t>
+      </w:r>
+      <w:proofErr w:type="gramEnd"/>
+      <w:r>
+        <w:t>速速度</w:t>
       </w:r>
     </w:p>
     <w:p>
@@ -706,7 +762,15 @@
         <w:tab/>
       </w:r>
       <w:r>
-        <w:t>要模拟发动机点火怠速</w:t>
+        <w:t>要模拟发动机点火</w:t>
+      </w:r>
+      <w:proofErr w:type="gramStart"/>
+      <w:r>
+        <w:t>怠</w:t>
+      </w:r>
+      <w:proofErr w:type="gramEnd"/>
+      <w:r>
+        <w:t>速</w:t>
       </w:r>
       <w:r>
         <w:rPr>
@@ -2257,7 +2321,15 @@
         <w:ind w:left="720" w:firstLine="720"/>
       </w:pPr>
       <w:r>
-        <w:t>所有粒子相机对应同一个粒子发射面片</w:t>
+        <w:t>所有粒子相机对应同一个粒子</w:t>
+      </w:r>
+      <w:proofErr w:type="gramStart"/>
+      <w:r>
+        <w:t>发射面</w:t>
+      </w:r>
+      <w:proofErr w:type="gramEnd"/>
+      <w:r>
+        <w:t>片</w:t>
       </w:r>
     </w:p>
     <w:p>
@@ -3180,8 +3252,13 @@
         </w:rPr>
         <w:t>，</w:t>
       </w:r>
-      <w:r>
-        <w:t>路政双华科目二场地</w:t>
+      <w:proofErr w:type="gramStart"/>
+      <w:r>
+        <w:t>路政双</w:t>
+      </w:r>
+      <w:proofErr w:type="gramEnd"/>
+      <w:r>
+        <w:t>华科目二场地</w:t>
       </w:r>
       <w:r>
         <w:rPr>
@@ -3243,11 +3320,19 @@
         </w:rPr>
         <w:t>7</w:t>
       </w:r>
-      <w:r>
-        <w:rPr>
-          <w:rFonts w:hint="eastAsia"/>
-        </w:rPr>
-        <w:t>雾量级别数值调节项，雨量级别数值调节项，雪量级别数值调节项，风量级别数值调节项，风速去掉，风向选择（度）</w:t>
+      <w:proofErr w:type="gramStart"/>
+      <w:r>
+        <w:rPr>
+          <w:rFonts w:hint="eastAsia"/>
+        </w:rPr>
+        <w:t>雾量级别</w:t>
+      </w:r>
+      <w:proofErr w:type="gramEnd"/>
+      <w:r>
+        <w:rPr>
+          <w:rFonts w:hint="eastAsia"/>
+        </w:rPr>
+        <w:t>数值调节项，雨量级别数值调节项，雪量级别数值调节项，风量级别数值调节项，风速去掉，风向选择（度）</w:t>
       </w:r>
     </w:p>
     <w:p>
@@ -3365,21 +3450,19 @@
       </w:r>
     </w:p>
     <w:p>
-      <w:pPr>
-        <w:rPr>
-          <w:rFonts w:hint="eastAsia"/>
-        </w:rPr>
-      </w:pPr>
       <w:r>
         <w:rPr>
           <w:rFonts w:hint="eastAsia"/>
         </w:rPr>
         <w:t>捷达发动机特征曲线</w:t>
       </w:r>
-      <w:bookmarkStart w:id="0" w:name="_GoBack"/>
-      <w:bookmarkEnd w:id="0"/>
-    </w:p>
-    <w:p>
+    </w:p>
+    <w:p>
+      <w:pPr>
+        <w:rPr>
+          <w:rFonts w:hint="eastAsia"/>
+        </w:rPr>
+      </w:pPr>
       <w:r>
         <w:rPr>
           <w:noProof/>
@@ -3420,6 +3503,171 @@
           </wp:inline>
         </w:drawing>
       </w:r>
+    </w:p>
+    <w:p>
+      <w:pPr>
+        <w:rPr>
+          <w:rFonts w:hint="eastAsia"/>
+        </w:rPr>
+      </w:pPr>
+      <w:r>
+        <w:rPr>
+          <w:rFonts w:hint="eastAsia"/>
+        </w:rPr>
+        <w:t>一般变速箱</w:t>
+      </w:r>
+    </w:p>
+    <w:p>
+      <w:pPr>
+        <w:rPr>
+          <w:rFonts w:hint="eastAsia"/>
+        </w:rPr>
+      </w:pPr>
+      <w:r>
+        <w:rPr>
+          <w:noProof/>
+        </w:rPr>
+        <w:drawing>
+          <wp:inline distT="0" distB="0" distL="0" distR="0" wp14:anchorId="2B926D3D" wp14:editId="56320F12">
+            <wp:extent cx="2133600" cy="1266825"/>
+            <wp:effectExtent l="0" t="0" r="0" b="9525"/>
+            <wp:docPr id="2" name="图片 2"/>
+            <wp:cNvGraphicFramePr>
+              <a:graphicFrameLocks xmlns:a="http://schemas.openxmlformats.org/drawingml/2006/main" noChangeAspect="1"/>
+            </wp:cNvGraphicFramePr>
+            <a:graphic xmlns:a="http://schemas.openxmlformats.org/drawingml/2006/main">
+              <a:graphicData uri="http://schemas.openxmlformats.org/drawingml/2006/picture">
+                <pic:pic xmlns:pic="http://schemas.openxmlformats.org/drawingml/2006/picture">
+                  <pic:nvPicPr>
+                    <pic:cNvPr id="0" name=""/>
+                    <pic:cNvPicPr/>
+                  </pic:nvPicPr>
+                  <pic:blipFill>
+                    <a:blip r:embed="rId6"/>
+                    <a:stretch>
+                      <a:fillRect/>
+                    </a:stretch>
+                  </pic:blipFill>
+                  <pic:spPr>
+                    <a:xfrm>
+                      <a:off x="0" y="0"/>
+                      <a:ext cx="2133600" cy="1266825"/>
+                    </a:xfrm>
+                    <a:prstGeom prst="rect">
+                      <a:avLst/>
+                    </a:prstGeom>
+                  </pic:spPr>
+                </pic:pic>
+              </a:graphicData>
+            </a:graphic>
+          </wp:inline>
+        </w:drawing>
+      </w:r>
+    </w:p>
+    <w:p>
+      <w:pPr>
+        <w:rPr>
+          <w:rFonts w:hint="eastAsia"/>
+        </w:rPr>
+      </w:pPr>
+      <w:r>
+        <w:rPr>
+          <w:rFonts w:hint="eastAsia"/>
+        </w:rPr>
+        <w:t>变速箱型号</w:t>
+      </w:r>
+    </w:p>
+    <w:p>
+      <w:pPr>
+        <w:rPr>
+          <w:rFonts w:hint="eastAsia"/>
+        </w:rPr>
+      </w:pPr>
+      <w:r>
+        <w:rPr>
+          <w:noProof/>
+        </w:rPr>
+        <w:lastRenderedPageBreak/>
+        <w:drawing>
+          <wp:inline distT="0" distB="0" distL="0" distR="0" wp14:anchorId="5C46CDB6" wp14:editId="1C3FDECB">
+            <wp:extent cx="5486400" cy="3779520"/>
+            <wp:effectExtent l="0" t="0" r="0" b="0"/>
+            <wp:docPr id="3" name="图片 3"/>
+            <wp:cNvGraphicFramePr>
+              <a:graphicFrameLocks xmlns:a="http://schemas.openxmlformats.org/drawingml/2006/main" noChangeAspect="1"/>
+            </wp:cNvGraphicFramePr>
+            <a:graphic xmlns:a="http://schemas.openxmlformats.org/drawingml/2006/main">
+              <a:graphicData uri="http://schemas.openxmlformats.org/drawingml/2006/picture">
+                <pic:pic xmlns:pic="http://schemas.openxmlformats.org/drawingml/2006/picture">
+                  <pic:nvPicPr>
+                    <pic:cNvPr id="0" name=""/>
+                    <pic:cNvPicPr/>
+                  </pic:nvPicPr>
+                  <pic:blipFill>
+                    <a:blip r:embed="rId7"/>
+                    <a:stretch>
+                      <a:fillRect/>
+                    </a:stretch>
+                  </pic:blipFill>
+                  <pic:spPr>
+                    <a:xfrm>
+                      <a:off x="0" y="0"/>
+                      <a:ext cx="5486400" cy="3779520"/>
+                    </a:xfrm>
+                    <a:prstGeom prst="rect">
+                      <a:avLst/>
+                    </a:prstGeom>
+                  </pic:spPr>
+                </pic:pic>
+              </a:graphicData>
+            </a:graphic>
+          </wp:inline>
+        </w:drawing>
+      </w:r>
+    </w:p>
+    <w:p>
+      <w:r>
+        <w:rPr>
+          <w:noProof/>
+        </w:rPr>
+        <w:drawing>
+          <wp:inline distT="0" distB="0" distL="0" distR="0" wp14:anchorId="0615ADF0" wp14:editId="10497CDF">
+            <wp:extent cx="5486400" cy="3606800"/>
+            <wp:effectExtent l="0" t="0" r="0" b="0"/>
+            <wp:docPr id="4" name="图片 4"/>
+            <wp:cNvGraphicFramePr>
+              <a:graphicFrameLocks xmlns:a="http://schemas.openxmlformats.org/drawingml/2006/main" noChangeAspect="1"/>
+            </wp:cNvGraphicFramePr>
+            <a:graphic xmlns:a="http://schemas.openxmlformats.org/drawingml/2006/main">
+              <a:graphicData uri="http://schemas.openxmlformats.org/drawingml/2006/picture">
+                <pic:pic xmlns:pic="http://schemas.openxmlformats.org/drawingml/2006/picture">
+                  <pic:nvPicPr>
+                    <pic:cNvPr id="0" name=""/>
+                    <pic:cNvPicPr/>
+                  </pic:nvPicPr>
+                  <pic:blipFill>
+                    <a:blip r:embed="rId8"/>
+                    <a:stretch>
+                      <a:fillRect/>
+                    </a:stretch>
+                  </pic:blipFill>
+                  <pic:spPr>
+                    <a:xfrm>
+                      <a:off x="0" y="0"/>
+                      <a:ext cx="5486400" cy="3606800"/>
+                    </a:xfrm>
+                    <a:prstGeom prst="rect">
+                      <a:avLst/>
+                    </a:prstGeom>
+                  </pic:spPr>
+                </pic:pic>
+              </a:graphicData>
+            </a:graphic>
+          </wp:inline>
+        </w:drawing>
+      </w:r>
+      <w:bookmarkStart w:id="0" w:name="_GoBack"/>
+      <w:bookmarkEnd w:id="0"/>
     </w:p>
     <w:sectPr>
       <w:pgSz w:w="12240" w:h="15840"/>
@@ -4262,7 +4510,7 @@
   <a:extraClrSchemeLst/>
   <a:extLst>
     <a:ext uri="{05A4C25C-085E-4340-85A3-A5531E510DB2}">
-      <thm15:themeFamily xmlns:thm15="http://schemas.microsoft.com/office/thememl/2012/main" xmlns="" name="Office Theme" id="{62F939B6-93AF-4DB8-9C6B-D6C7DFDC589F}" vid="{4A3C46E8-61CC-4603-A589-7422A47A8E4A}"/>
+      <thm15:themeFamily xmlns="" xmlns:thm15="http://schemas.microsoft.com/office/thememl/2012/main" name="Office Theme" id="{62F939B6-93AF-4DB8-9C6B-D6C7DFDC589F}" vid="{4A3C46E8-61CC-4603-A589-7422A47A8E4A}"/>
     </a:ext>
   </a:extLst>
 </a:theme>

</xml_diff>